<commit_message>
changes in experiment 3
</commit_message>
<xml_diff>
--- a/jobsheet2/Jobsheet 2 - Object.docx
+++ b/jobsheet2/Jobsheet 2 - Object.docx
@@ -265,6 +265,7 @@
           <w:szCs w:val="22"/>
         </w:rPr>
       </w:pPr>
+      <w:proofErr w:type="gramStart"/>
       <w:r>
         <w:rPr>
           <w:sz w:val="22"/>
@@ -279,6 +280,7 @@
         </w:rPr>
         <w:tab/>
       </w:r>
+      <w:proofErr w:type="gramEnd"/>
       <w:r>
         <w:rPr>
           <w:sz w:val="22"/>
@@ -1058,15 +1060,12 @@
         <w:ind w:left="360" w:firstLine="0"/>
       </w:pPr>
       <w:r>
-        <w:rPr>
-          <w:noProof/>
-        </w:rPr>
         <w:lastRenderedPageBreak/>
         <w:drawing>
-          <wp:inline distT="0" distB="0" distL="0" distR="0" wp14:anchorId="5CF1B9DF" wp14:editId="40749127">
-            <wp:extent cx="5543550" cy="314325"/>
-            <wp:effectExtent l="0" t="0" r="0" b="9525"/>
-            <wp:docPr id="2" name="Picture 2"/>
+          <wp:inline distT="0" distB="0" distL="0" distR="0" wp14:anchorId="1EC29E70" wp14:editId="2B44F892">
+            <wp:extent cx="5543550" cy="723900"/>
+            <wp:effectExtent l="0" t="0" r="0" b="0"/>
+            <wp:docPr id="5" name="Picture 5"/>
             <wp:cNvGraphicFramePr>
               <a:graphicFrameLocks xmlns:a="http://schemas.openxmlformats.org/drawingml/2006/main" noChangeAspect="1"/>
             </wp:cNvGraphicFramePr>
@@ -1086,7 +1085,7 @@
                   <pic:spPr>
                     <a:xfrm>
                       <a:off x="0" y="0"/>
-                      <a:ext cx="5543550" cy="314325"/>
+                      <a:ext cx="5543550" cy="723900"/>
                     </a:xfrm>
                     <a:prstGeom prst="rect">
                       <a:avLst/>
@@ -1099,14 +1098,11 @@
         </w:drawing>
       </w:r>
       <w:r>
-        <w:rPr>
-          <w:noProof/>
-        </w:rPr>
         <w:drawing>
-          <wp:inline distT="0" distB="0" distL="0" distR="0" wp14:anchorId="147D8788" wp14:editId="2EC52FB1">
-            <wp:extent cx="3905250" cy="5114925"/>
-            <wp:effectExtent l="0" t="0" r="0" b="9525"/>
-            <wp:docPr id="3" name="Picture 3"/>
+          <wp:inline distT="0" distB="0" distL="0" distR="0" wp14:anchorId="034B2FB0" wp14:editId="76711FE4">
+            <wp:extent cx="4905375" cy="4981575"/>
+            <wp:effectExtent l="0" t="0" r="9525" b="9525"/>
+            <wp:docPr id="7" name="Picture 7"/>
             <wp:cNvGraphicFramePr>
               <a:graphicFrameLocks xmlns:a="http://schemas.openxmlformats.org/drawingml/2006/main" noChangeAspect="1"/>
             </wp:cNvGraphicFramePr>
@@ -1126,7 +1122,7 @@
                   <pic:spPr>
                     <a:xfrm>
                       <a:off x="0" y="0"/>
-                      <a:ext cx="3905250" cy="5114925"/>
+                      <a:ext cx="4905375" cy="4981575"/>
                     </a:xfrm>
                     <a:prstGeom prst="rect">
                       <a:avLst/>
@@ -1218,6 +1214,8 @@
       </w:r>
     </w:p>
     <w:p/>
+    <w:p/>
+    <w:p/>
     <w:p>
       <w:pPr>
         <w:pStyle w:val="Sub-bab2"/>
@@ -1230,6 +1228,7 @@
         <w:outlineLvl w:val="2"/>
       </w:pPr>
       <w:r>
+        <w:lastRenderedPageBreak/>
         <w:t>Pertanyaan</w:t>
       </w:r>
     </w:p>
@@ -1268,6 +1267,30 @@
           <w:lang w:val="en-US"/>
         </w:rPr>
       </w:pPr>
+      <w:r>
+        <w:rPr>
+          <w:lang w:val="en-US"/>
+        </w:rPr>
+        <w:t>Class: if this Class has several Objects then just Attributes and Methods in the Object.</w:t>
+      </w:r>
+    </w:p>
+    <w:p>
+      <w:pPr>
+        <w:pStyle w:val="ListParagraph"/>
+        <w:numPr>
+          <w:ilvl w:val="0"/>
+          <w:numId w:val="83"/>
+        </w:numPr>
+        <w:rPr>
+          <w:lang w:val="en-US"/>
+        </w:rPr>
+      </w:pPr>
+      <w:r>
+        <w:rPr>
+          <w:lang w:val="en-US"/>
+        </w:rPr>
+        <w:t>Object: this Object contains Attributes and Methods</w:t>
+      </w:r>
     </w:p>
     <w:p>
       <w:pPr>
@@ -1278,7 +1301,6 @@
         </w:numPr>
       </w:pPr>
       <w:r>
-        <w:lastRenderedPageBreak/>
         <w:t>Perhatikan class</w:t>
       </w:r>
       <w:r>
@@ -1447,6 +1469,7 @@
         </w:rPr>
       </w:pPr>
       <w:proofErr w:type="spellStart"/>
+      <w:proofErr w:type="gramStart"/>
       <w:r>
         <w:rPr>
           <w:lang w:val="en-US"/>
@@ -1458,7 +1481,14 @@
         <w:rPr>
           <w:lang w:val="en-US"/>
         </w:rPr>
-        <w:t>(): void</w:t>
+        <w:t>(</w:t>
+      </w:r>
+      <w:proofErr w:type="gramEnd"/>
+      <w:r>
+        <w:rPr>
+          <w:lang w:val="en-US"/>
+        </w:rPr>
+        <w:t>): void</w:t>
       </w:r>
     </w:p>
     <w:p>
@@ -1473,11 +1503,19 @@
           <w:lang w:val="en-US"/>
         </w:rPr>
       </w:pPr>
+      <w:proofErr w:type="gramStart"/>
       <w:r>
         <w:rPr>
           <w:lang w:val="en-US"/>
         </w:rPr>
-        <w:t>sold(int amount)</w:t>
+        <w:t>sold(</w:t>
+      </w:r>
+      <w:proofErr w:type="gramEnd"/>
+      <w:r>
+        <w:rPr>
+          <w:lang w:val="en-US"/>
+        </w:rPr>
+        <w:t>int amount)</w:t>
       </w:r>
       <w:r>
         <w:rPr>
@@ -1504,11 +1542,19 @@
           <w:lang w:val="en-US"/>
         </w:rPr>
       </w:pPr>
+      <w:proofErr w:type="gramStart"/>
       <w:r>
         <w:rPr>
           <w:lang w:val="en-US"/>
         </w:rPr>
-        <w:t>restock(int amount)</w:t>
+        <w:t>restock(</w:t>
+      </w:r>
+      <w:proofErr w:type="gramEnd"/>
+      <w:r>
+        <w:rPr>
+          <w:lang w:val="en-US"/>
+        </w:rPr>
+        <w:t>int amount)</w:t>
       </w:r>
       <w:r>
         <w:rPr>
@@ -1536,6 +1582,7 @@
         </w:rPr>
       </w:pPr>
       <w:proofErr w:type="spellStart"/>
+      <w:proofErr w:type="gramStart"/>
       <w:r>
         <w:rPr>
           <w:lang w:val="en-US"/>
@@ -1547,7 +1594,14 @@
         <w:rPr>
           <w:lang w:val="en-US"/>
         </w:rPr>
-        <w:t xml:space="preserve">(int </w:t>
+        <w:t>(</w:t>
+      </w:r>
+      <w:proofErr w:type="gramEnd"/>
+      <w:r>
+        <w:rPr>
+          <w:lang w:val="en-US"/>
+        </w:rPr>
+        <w:t xml:space="preserve">int </w:t>
       </w:r>
       <w:proofErr w:type="spellStart"/>
       <w:r>
@@ -1657,6 +1711,9 @@
         </w:rPr>
       </w:pPr>
       <w:r>
+        <w:rPr>
+          <w:noProof/>
+        </w:rPr>
         <w:drawing>
           <wp:inline distT="0" distB="0" distL="0" distR="0" wp14:anchorId="58849B9E" wp14:editId="7252EEE3">
             <wp:extent cx="4095750" cy="1076325"/>
@@ -1737,15 +1794,7 @@
         <w:rPr>
           <w:lang w:val="en-US"/>
         </w:rPr>
-        <w:t>because</w:t>
-      </w:r>
-      <w:bookmarkStart w:id="7" w:name="_GoBack"/>
-      <w:bookmarkEnd w:id="7"/>
-      <w:r>
-        <w:rPr>
-          <w:lang w:val="en-US"/>
-        </w:rPr>
-        <w:t xml:space="preserve"> for the amount of stock to be added to be an integer</w:t>
+        <w:t>because for the amount of stock to be added to be an integer</w:t>
       </w:r>
       <w:r>
         <w:rPr>
@@ -1822,7 +1871,7 @@
       <w:r>
         <w:t xml:space="preserve"> Method</w:t>
       </w:r>
-      <w:bookmarkStart w:id="8" w:name="_Toc11246548"/>
+      <w:bookmarkStart w:id="7" w:name="_Toc11246548"/>
       <w:bookmarkEnd w:id="4"/>
     </w:p>
     <w:p>
@@ -1934,11 +1983,11 @@
         <w:spacing w:after="0" w:line="360" w:lineRule="auto"/>
         <w:outlineLvl w:val="2"/>
       </w:pPr>
-      <w:bookmarkStart w:id="9" w:name="_Toc11246546"/>
+      <w:bookmarkStart w:id="8" w:name="_Toc11246546"/>
       <w:r>
         <w:t>Langkah-langkah Percobaan</w:t>
       </w:r>
-      <w:bookmarkEnd w:id="9"/>
+      <w:bookmarkEnd w:id="8"/>
     </w:p>
     <w:p>
       <w:pPr>
@@ -2002,6 +2051,7 @@
         </w:numPr>
       </w:pPr>
       <w:r>
+        <w:lastRenderedPageBreak/>
         <w:t xml:space="preserve">Di dalam </w:t>
       </w:r>
       <w:r>
@@ -2027,7 +2077,6 @@
         <w:rPr>
           <w:noProof/>
         </w:rPr>
-        <w:lastRenderedPageBreak/>
         <w:drawing>
           <wp:inline distT="0" distB="0" distL="0" distR="0" wp14:anchorId="42ADDC6B" wp14:editId="14E3C615">
             <wp:extent cx="2828925" cy="1764646"/>
@@ -2080,6 +2129,86 @@
     <w:p>
       <w:pPr>
         <w:pStyle w:val="ListParagraph"/>
+        <w:ind w:left="360" w:firstLine="0"/>
+      </w:pPr>
+      <w:r>
+        <w:drawing>
+          <wp:inline distT="0" distB="0" distL="0" distR="0" wp14:anchorId="2B09EA05" wp14:editId="3663900B">
+            <wp:extent cx="5419725" cy="1704975"/>
+            <wp:effectExtent l="0" t="0" r="9525" b="9525"/>
+            <wp:docPr id="8" name="Picture 8"/>
+            <wp:cNvGraphicFramePr>
+              <a:graphicFrameLocks xmlns:a="http://schemas.openxmlformats.org/drawingml/2006/main" noChangeAspect="1"/>
+            </wp:cNvGraphicFramePr>
+            <a:graphic xmlns:a="http://schemas.openxmlformats.org/drawingml/2006/main">
+              <a:graphicData uri="http://schemas.openxmlformats.org/drawingml/2006/picture">
+                <pic:pic xmlns:pic="http://schemas.openxmlformats.org/drawingml/2006/picture">
+                  <pic:nvPicPr>
+                    <pic:cNvPr id="1" name=""/>
+                    <pic:cNvPicPr/>
+                  </pic:nvPicPr>
+                  <pic:blipFill>
+                    <a:blip r:embed="rId17"/>
+                    <a:stretch>
+                      <a:fillRect/>
+                    </a:stretch>
+                  </pic:blipFill>
+                  <pic:spPr>
+                    <a:xfrm>
+                      <a:off x="0" y="0"/>
+                      <a:ext cx="5419725" cy="1704975"/>
+                    </a:xfrm>
+                    <a:prstGeom prst="rect">
+                      <a:avLst/>
+                    </a:prstGeom>
+                  </pic:spPr>
+                </pic:pic>
+              </a:graphicData>
+            </a:graphic>
+          </wp:inline>
+        </w:drawing>
+      </w:r>
+      <w:r>
+        <w:drawing>
+          <wp:inline distT="0" distB="0" distL="0" distR="0" wp14:anchorId="0179B52C" wp14:editId="3528147A">
+            <wp:extent cx="3705225" cy="2705100"/>
+            <wp:effectExtent l="0" t="0" r="9525" b="0"/>
+            <wp:docPr id="10" name="Picture 10"/>
+            <wp:cNvGraphicFramePr>
+              <a:graphicFrameLocks xmlns:a="http://schemas.openxmlformats.org/drawingml/2006/main" noChangeAspect="1"/>
+            </wp:cNvGraphicFramePr>
+            <a:graphic xmlns:a="http://schemas.openxmlformats.org/drawingml/2006/main">
+              <a:graphicData uri="http://schemas.openxmlformats.org/drawingml/2006/picture">
+                <pic:pic xmlns:pic="http://schemas.openxmlformats.org/drawingml/2006/picture">
+                  <pic:nvPicPr>
+                    <pic:cNvPr id="1" name=""/>
+                    <pic:cNvPicPr/>
+                  </pic:nvPicPr>
+                  <pic:blipFill>
+                    <a:blip r:embed="rId18"/>
+                    <a:stretch>
+                      <a:fillRect/>
+                    </a:stretch>
+                  </pic:blipFill>
+                  <pic:spPr>
+                    <a:xfrm>
+                      <a:off x="0" y="0"/>
+                      <a:ext cx="3705225" cy="2705100"/>
+                    </a:xfrm>
+                    <a:prstGeom prst="rect">
+                      <a:avLst/>
+                    </a:prstGeom>
+                  </pic:spPr>
+                </pic:pic>
+              </a:graphicData>
+            </a:graphic>
+          </wp:inline>
+        </w:drawing>
+      </w:r>
+    </w:p>
+    <w:p>
+      <w:pPr>
+        <w:pStyle w:val="ListParagraph"/>
         <w:numPr>
           <w:ilvl w:val="0"/>
           <w:numId w:val="3"/>
@@ -2111,11 +2240,11 @@
         <w:spacing w:after="0" w:line="360" w:lineRule="auto"/>
         <w:outlineLvl w:val="2"/>
       </w:pPr>
-      <w:bookmarkStart w:id="10" w:name="_Toc11246547"/>
+      <w:bookmarkStart w:id="9" w:name="_Toc11246547"/>
       <w:r>
         <w:t>Verifikasi Hasil Percobaan</w:t>
       </w:r>
-      <w:bookmarkEnd w:id="10"/>
+      <w:bookmarkEnd w:id="9"/>
     </w:p>
     <w:p>
       <w:r>
@@ -2133,6 +2262,7 @@
         <w:rPr>
           <w:noProof/>
         </w:rPr>
+        <w:lastRenderedPageBreak/>
         <w:drawing>
           <wp:inline distT="0" distB="0" distL="0" distR="0" wp14:anchorId="506A36EA" wp14:editId="7A32D428">
             <wp:extent cx="2172831" cy="1371600"/>
@@ -2149,7 +2279,7 @@
                     <pic:cNvPicPr/>
                   </pic:nvPicPr>
                   <pic:blipFill>
-                    <a:blip r:embed="rId17"/>
+                    <a:blip r:embed="rId19"/>
                     <a:stretch>
                       <a:fillRect/>
                     </a:stretch>
@@ -2192,6 +2322,7 @@
           <w:ilvl w:val="0"/>
           <w:numId w:val="22"/>
         </w:numPr>
+        <w:spacing w:line="276" w:lineRule="auto"/>
       </w:pPr>
       <w:r>
         <w:t>Pada clas</w:t>
@@ -2244,6 +2375,105 @@
       </w:r>
       <w:r>
         <w:t xml:space="preserve"> yang dihasilkan?</w:t>
+      </w:r>
+    </w:p>
+    <w:p>
+      <w:pPr>
+        <w:pStyle w:val="ListParagraph"/>
+        <w:numPr>
+          <w:ilvl w:val="0"/>
+          <w:numId w:val="83"/>
+        </w:numPr>
+        <w:spacing w:line="276" w:lineRule="auto"/>
+        <w:rPr>
+          <w:lang w:val="en-US"/>
+        </w:rPr>
+      </w:pPr>
+      <w:r>
+        <w:rPr>
+          <w:lang w:val="en-US"/>
+        </w:rPr>
+        <w:t>Object: bk1</w:t>
+      </w:r>
+    </w:p>
+    <w:p>
+      <w:pPr>
+        <w:pStyle w:val="ListParagraph"/>
+        <w:numPr>
+          <w:ilvl w:val="0"/>
+          <w:numId w:val="83"/>
+        </w:numPr>
+        <w:spacing w:line="276" w:lineRule="auto"/>
+        <w:rPr>
+          <w:lang w:val="en-US"/>
+        </w:rPr>
+      </w:pPr>
+      <w:bookmarkStart w:id="10" w:name="_Hlk159309203"/>
+      <w:r>
+        <w:rPr>
+          <w:lang w:val="en-US"/>
+        </w:rPr>
+        <w:t>Instantiation</w:t>
+      </w:r>
+      <w:r>
+        <w:rPr>
+          <w:lang w:val="en-US"/>
+        </w:rPr>
+        <w:t>:</w:t>
+      </w:r>
+      <w:bookmarkEnd w:id="10"/>
+      <w:r>
+        <w:rPr>
+          <w:lang w:val="en-US"/>
+        </w:rPr>
+        <w:t xml:space="preserve"> </w:t>
+      </w:r>
+      <w:r>
+        <w:rPr>
+          <w:noProof/>
+        </w:rPr>
+        <w:drawing>
+          <wp:inline distT="0" distB="0" distL="0" distR="0" wp14:anchorId="266E5843" wp14:editId="63C8B2AE">
+            <wp:extent cx="2505075" cy="161925"/>
+            <wp:effectExtent l="0" t="0" r="9525" b="9525"/>
+            <wp:docPr id="13" name="Picture 13"/>
+            <wp:cNvGraphicFramePr>
+              <a:graphicFrameLocks xmlns:a="http://schemas.openxmlformats.org/drawingml/2006/main" noChangeAspect="1"/>
+            </wp:cNvGraphicFramePr>
+            <a:graphic xmlns:a="http://schemas.openxmlformats.org/drawingml/2006/main">
+              <a:graphicData uri="http://schemas.openxmlformats.org/drawingml/2006/picture">
+                <pic:pic xmlns:pic="http://schemas.openxmlformats.org/drawingml/2006/picture">
+                  <pic:nvPicPr>
+                    <pic:cNvPr id="1" name=""/>
+                    <pic:cNvPicPr/>
+                  </pic:nvPicPr>
+                  <pic:blipFill rotWithShape="1">
+                    <a:blip r:embed="rId20"/>
+                    <a:srcRect b="82828"/>
+                    <a:stretch/>
+                  </pic:blipFill>
+                  <pic:spPr bwMode="auto">
+                    <a:xfrm>
+                      <a:off x="0" y="0"/>
+                      <a:ext cx="2505075" cy="161925"/>
+                    </a:xfrm>
+                    <a:prstGeom prst="rect">
+                      <a:avLst/>
+                    </a:prstGeom>
+                    <a:ln>
+                      <a:noFill/>
+                    </a:ln>
+                    <a:extLst>
+                      <a:ext uri="{53640926-AAD7-44D8-BBD7-CCE9431645EC}">
+                        <a14:shadowObscured xmlns:a14="http://schemas.microsoft.com/office/drawing/2010/main"/>
+                      </a:ext>
+                    </a:extLst>
+                  </pic:spPr>
+                </pic:pic>
+              </a:graphicData>
+            </a:graphic>
+          </wp:inline>
+        </w:drawing>
       </w:r>
     </w:p>
     <w:p>
@@ -2253,9 +2483,79 @@
           <w:ilvl w:val="0"/>
           <w:numId w:val="22"/>
         </w:numPr>
+        <w:spacing w:line="276" w:lineRule="auto"/>
       </w:pPr>
       <w:r>
         <w:t>Bagaimana cara mengakses atribut dan method dari suatu objek?</w:t>
+      </w:r>
+    </w:p>
+    <w:p>
+      <w:pPr>
+        <w:pStyle w:val="ListParagraph"/>
+        <w:numPr>
+          <w:ilvl w:val="0"/>
+          <w:numId w:val="83"/>
+        </w:numPr>
+        <w:spacing w:line="276" w:lineRule="auto"/>
+        <w:rPr>
+          <w:lang w:val="en-US"/>
+        </w:rPr>
+      </w:pPr>
+      <w:r>
+        <w:rPr>
+          <w:lang w:val="en-US"/>
+        </w:rPr>
+        <w:t>Using notation ('.')</w:t>
+      </w:r>
+    </w:p>
+    <w:p>
+      <w:pPr>
+        <w:pStyle w:val="ListParagraph"/>
+        <w:numPr>
+          <w:ilvl w:val="0"/>
+          <w:numId w:val="83"/>
+        </w:numPr>
+        <w:spacing w:line="276" w:lineRule="auto"/>
+        <w:rPr>
+          <w:lang w:val="en-US"/>
+        </w:rPr>
+      </w:pPr>
+      <w:r>
+        <w:drawing>
+          <wp:inline distT="0" distB="0" distL="0" distR="0" wp14:anchorId="6993A8F8" wp14:editId="60C62FAC">
+            <wp:extent cx="1714500" cy="657225"/>
+            <wp:effectExtent l="0" t="0" r="0" b="9525"/>
+            <wp:docPr id="14" name="Picture 14"/>
+            <wp:cNvGraphicFramePr>
+              <a:graphicFrameLocks xmlns:a="http://schemas.openxmlformats.org/drawingml/2006/main" noChangeAspect="1"/>
+            </wp:cNvGraphicFramePr>
+            <a:graphic xmlns:a="http://schemas.openxmlformats.org/drawingml/2006/main">
+              <a:graphicData uri="http://schemas.openxmlformats.org/drawingml/2006/picture">
+                <pic:pic xmlns:pic="http://schemas.openxmlformats.org/drawingml/2006/picture">
+                  <pic:nvPicPr>
+                    <pic:cNvPr id="1" name=""/>
+                    <pic:cNvPicPr/>
+                  </pic:nvPicPr>
+                  <pic:blipFill>
+                    <a:blip r:embed="rId21"/>
+                    <a:stretch>
+                      <a:fillRect/>
+                    </a:stretch>
+                  </pic:blipFill>
+                  <pic:spPr>
+                    <a:xfrm>
+                      <a:off x="0" y="0"/>
+                      <a:ext cx="1714500" cy="657225"/>
+                    </a:xfrm>
+                    <a:prstGeom prst="rect">
+                      <a:avLst/>
+                    </a:prstGeom>
+                  </pic:spPr>
+                </pic:pic>
+              </a:graphicData>
+            </a:graphic>
+          </wp:inline>
+        </w:drawing>
       </w:r>
     </w:p>
     <w:p>
@@ -2265,6 +2565,7 @@
           <w:ilvl w:val="0"/>
           <w:numId w:val="22"/>
         </w:numPr>
+        <w:spacing w:line="276" w:lineRule="auto"/>
       </w:pPr>
       <w:r>
         <w:t xml:space="preserve">Mengapa hasil output pemanggilan method </w:t>
@@ -2278,6 +2579,40 @@
       </w:r>
       <w:r>
         <w:t xml:space="preserve"> pertama dan kedua berbeda?</w:t>
+      </w:r>
+    </w:p>
+    <w:p>
+      <w:pPr>
+        <w:pStyle w:val="ListParagraph"/>
+        <w:numPr>
+          <w:ilvl w:val="0"/>
+          <w:numId w:val="83"/>
+        </w:numPr>
+        <w:rPr>
+          <w:lang w:val="en-US"/>
+        </w:rPr>
+      </w:pPr>
+      <w:proofErr w:type="spellStart"/>
+      <w:proofErr w:type="gramStart"/>
+      <w:r>
+        <w:rPr>
+          <w:lang w:val="en-US"/>
+        </w:rPr>
+        <w:t>showInformation</w:t>
+      </w:r>
+      <w:proofErr w:type="spellEnd"/>
+      <w:r>
+        <w:rPr>
+          <w:lang w:val="en-US"/>
+        </w:rPr>
+        <w:t>(</w:t>
+      </w:r>
+      <w:proofErr w:type="gramEnd"/>
+      <w:r>
+        <w:rPr>
+          <w:lang w:val="en-US"/>
+        </w:rPr>
+        <w:t>) includes references to attributes that can be changed by other methods or outside the method itself, changes in attribute values between two invocations may cause differences in output results.</w:t>
       </w:r>
     </w:p>
     <w:p>
@@ -2306,7 +2641,7 @@
       <w:r>
         <w:t>Membuat Konstruktor</w:t>
       </w:r>
-      <w:bookmarkEnd w:id="8"/>
+      <w:bookmarkEnd w:id="7"/>
     </w:p>
     <w:p>
       <w:pPr>
@@ -2467,7 +2802,7 @@
                     <pic:cNvPicPr/>
                   </pic:nvPicPr>
                   <pic:blipFill>
-                    <a:blip r:embed="rId18"/>
+                    <a:blip r:embed="rId22"/>
                     <a:stretch>
                       <a:fillRect/>
                     </a:stretch>
@@ -2662,7 +2997,7 @@
               </wp:anchor>
             </w:drawing>
           </mc:Choice>
-          <mc:Fallback xmlns:oel="http://schemas.microsoft.com/office/2019/extlst" xmlns:w16sdtdh="http://schemas.microsoft.com/office/word/2020/wordml/sdtdatahash">
+          <mc:Fallback xmlns:w16sdtdh="http://schemas.microsoft.com/office/word/2020/wordml/sdtdatahash" xmlns:oel="http://schemas.microsoft.com/office/2019/extlst">
             <w:pict>
               <v:rect w14:anchorId="6DC02EAB" id="Rectangle 1" o:spid="_x0000_s1026" style="position:absolute;margin-left:13.55pt;margin-top:142.45pt;width:455.25pt;height:43.5pt;z-index:251659264;visibility:visible;mso-wrap-style:square;mso-wrap-distance-left:9pt;mso-wrap-distance-top:0;mso-wrap-distance-right:9pt;mso-wrap-distance-bottom:0;mso-position-horizontal:absolute;mso-position-horizontal-relative:text;mso-position-vertical:absolute;mso-position-vertical-relative:text;v-text-anchor:middle" o:gfxdata="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" filled="f" strokecolor="#c00000" strokeweight="1pt">
                 <v:stroke dashstyle="dash" joinstyle="round"/>
@@ -2691,7 +3026,7 @@
                     <pic:cNvPicPr/>
                   </pic:nvPicPr>
                   <pic:blipFill>
-                    <a:blip r:embed="rId19"/>
+                    <a:blip r:embed="rId23"/>
                     <a:stretch>
                       <a:fillRect/>
                     </a:stretch>
@@ -2727,6 +3062,50 @@
     <w:p>
       <w:pPr>
         <w:pStyle w:val="ListParagraph"/>
+        <w:ind w:left="360" w:firstLine="0"/>
+      </w:pPr>
+      <w:r>
+        <w:lastRenderedPageBreak/>
+        <w:drawing>
+          <wp:inline distT="0" distB="0" distL="0" distR="0" wp14:anchorId="6CA4CDCB" wp14:editId="0977D751">
+            <wp:extent cx="5410200" cy="3314700"/>
+            <wp:effectExtent l="0" t="0" r="0" b="0"/>
+            <wp:docPr id="15" name="Picture 15"/>
+            <wp:cNvGraphicFramePr>
+              <a:graphicFrameLocks xmlns:a="http://schemas.openxmlformats.org/drawingml/2006/main" noChangeAspect="1"/>
+            </wp:cNvGraphicFramePr>
+            <a:graphic xmlns:a="http://schemas.openxmlformats.org/drawingml/2006/main">
+              <a:graphicData uri="http://schemas.openxmlformats.org/drawingml/2006/picture">
+                <pic:pic xmlns:pic="http://schemas.openxmlformats.org/drawingml/2006/picture">
+                  <pic:nvPicPr>
+                    <pic:cNvPr id="1" name=""/>
+                    <pic:cNvPicPr/>
+                  </pic:nvPicPr>
+                  <pic:blipFill>
+                    <a:blip r:embed="rId24"/>
+                    <a:stretch>
+                      <a:fillRect/>
+                    </a:stretch>
+                  </pic:blipFill>
+                  <pic:spPr>
+                    <a:xfrm>
+                      <a:off x="0" y="0"/>
+                      <a:ext cx="5410200" cy="3314700"/>
+                    </a:xfrm>
+                    <a:prstGeom prst="rect">
+                      <a:avLst/>
+                    </a:prstGeom>
+                  </pic:spPr>
+                </pic:pic>
+              </a:graphicData>
+            </a:graphic>
+          </wp:inline>
+        </w:drawing>
+      </w:r>
+    </w:p>
+    <w:p>
+      <w:pPr>
+        <w:pStyle w:val="ListParagraph"/>
         <w:numPr>
           <w:ilvl w:val="0"/>
           <w:numId w:val="4"/>
@@ -2780,7 +3159,6 @@
         <w:rPr>
           <w:noProof/>
         </w:rPr>
-        <w:lastRenderedPageBreak/>
         <w:drawing>
           <wp:inline distT="0" distB="0" distL="0" distR="0" wp14:anchorId="1D79BEA8" wp14:editId="21E76B77">
             <wp:extent cx="2375970" cy="2228850"/>
@@ -2797,7 +3175,7 @@
                     <pic:cNvPicPr/>
                   </pic:nvPicPr>
                   <pic:blipFill>
-                    <a:blip r:embed="rId20"/>
+                    <a:blip r:embed="rId25"/>
                     <a:stretch>
                       <a:fillRect/>
                     </a:stretch>
@@ -2886,12 +3264,62 @@
     <w:p>
       <w:pPr>
         <w:pStyle w:val="ListParagraph"/>
+        <w:ind w:firstLine="0"/>
+        <w:rPr>
+          <w:lang w:val="en-US"/>
+        </w:rPr>
+      </w:pPr>
+      <w:r>
+        <w:rPr>
+          <w:noProof/>
+        </w:rPr>
+        <w:drawing>
+          <wp:inline distT="0" distB="0" distL="0" distR="0" wp14:anchorId="100D4309" wp14:editId="67D17C3F">
+            <wp:extent cx="4143375" cy="1076325"/>
+            <wp:effectExtent l="0" t="0" r="9525" b="9525"/>
+            <wp:docPr id="16" name="Picture 16"/>
+            <wp:cNvGraphicFramePr>
+              <a:graphicFrameLocks xmlns:a="http://schemas.openxmlformats.org/drawingml/2006/main" noChangeAspect="1"/>
+            </wp:cNvGraphicFramePr>
+            <a:graphic xmlns:a="http://schemas.openxmlformats.org/drawingml/2006/main">
+              <a:graphicData uri="http://schemas.openxmlformats.org/drawingml/2006/picture">
+                <pic:pic xmlns:pic="http://schemas.openxmlformats.org/drawingml/2006/picture">
+                  <pic:nvPicPr>
+                    <pic:cNvPr id="1" name=""/>
+                    <pic:cNvPicPr/>
+                  </pic:nvPicPr>
+                  <pic:blipFill>
+                    <a:blip r:embed="rId26"/>
+                    <a:stretch>
+                      <a:fillRect/>
+                    </a:stretch>
+                  </pic:blipFill>
+                  <pic:spPr>
+                    <a:xfrm>
+                      <a:off x="0" y="0"/>
+                      <a:ext cx="4143375" cy="1076325"/>
+                    </a:xfrm>
+                    <a:prstGeom prst="rect">
+                      <a:avLst/>
+                    </a:prstGeom>
+                  </pic:spPr>
+                </pic:pic>
+              </a:graphicData>
+            </a:graphic>
+          </wp:inline>
+        </w:drawing>
+      </w:r>
+    </w:p>
+    <w:p>
+      <w:pPr>
+        <w:pStyle w:val="ListParagraph"/>
         <w:numPr>
           <w:ilvl w:val="0"/>
           <w:numId w:val="23"/>
         </w:numPr>
       </w:pPr>
       <w:r>
+        <w:lastRenderedPageBreak/>
         <w:t>Perhatikan class</w:t>
       </w:r>
       <w:r>
@@ -2910,6 +3338,7 @@
       <w:r>
         <w:t xml:space="preserve"> </w:t>
       </w:r>
+      <w:bookmarkStart w:id="13" w:name="_GoBack"/>
       <w:r>
         <w:t>A</w:t>
       </w:r>
@@ -2923,6 +3352,7 @@
         <w:t xml:space="preserve">? </w:t>
       </w:r>
     </w:p>
+    <w:bookmarkEnd w:id="13"/>
     <w:p>
       <w:pPr>
         <w:pStyle w:val="ListParagraph"/>
@@ -2948,7 +3378,7 @@
                     <pic:cNvPicPr/>
                   </pic:nvPicPr>
                   <pic:blipFill>
-                    <a:blip r:embed="rId21"/>
+                    <a:blip r:embed="rId27"/>
                     <a:stretch>
                       <a:fillRect/>
                     </a:stretch>
@@ -2974,21 +3404,17 @@
         <w:pStyle w:val="ListParagraph"/>
         <w:numPr>
           <w:ilvl w:val="0"/>
-          <w:numId w:val="23"/>
+          <w:numId w:val="83"/>
         </w:numPr>
-      </w:pPr>
-      <w:r>
-        <w:t xml:space="preserve">Hapus konstruktor default pada class </w:t>
-      </w:r>
-      <w:r>
-        <w:rPr>
-          <w:b/>
-          <w:bCs/>
-        </w:rPr>
-        <w:t>Buku</w:t>
-      </w:r>
-      <w:r>
-        <w:t>, kemudian compile dan run program. Bagaimana hasilnya? Jelaskan mengapa hasilnya demikian!</w:t>
+        <w:rPr>
+          <w:lang w:val="en-US"/>
+        </w:rPr>
+      </w:pPr>
+      <w:r>
+        <w:rPr>
+          <w:lang w:val="en-US"/>
+        </w:rPr>
+        <w:t>initializes the attributes of the newly created book06 object.</w:t>
       </w:r>
     </w:p>
     <w:p>
@@ -3000,7 +3426,7 @@
         </w:numPr>
       </w:pPr>
       <w:r>
-        <w:t xml:space="preserve">Setelah melakukan instansiasi object, apakah method di dalam class </w:t>
+        <w:t xml:space="preserve">Hapus konstruktor default pada class </w:t>
       </w:r>
       <w:r>
         <w:rPr>
@@ -3010,10 +3436,50 @@
         <w:t>Buku</w:t>
       </w:r>
       <w:r>
-        <w:t xml:space="preserve"> </w:t>
-      </w:r>
-      <w:r>
-        <w:t>harus diakses secara berurutan? Jelaskan alasannya!</w:t>
+        <w:t>, kemudian compile dan run program. Bagaimana hasilnya? Jelaskan mengapa hasilnya demikian!</w:t>
+      </w:r>
+    </w:p>
+    <w:p>
+      <w:pPr>
+        <w:pStyle w:val="ListParagraph"/>
+        <w:ind w:firstLine="0"/>
+      </w:pPr>
+      <w:r>
+        <w:drawing>
+          <wp:inline distT="0" distB="0" distL="0" distR="0" wp14:anchorId="73D78946" wp14:editId="75348C4C">
+            <wp:extent cx="5713095" cy="1165225"/>
+            <wp:effectExtent l="0" t="0" r="1905" b="0"/>
+            <wp:docPr id="17" name="Picture 17"/>
+            <wp:cNvGraphicFramePr>
+              <a:graphicFrameLocks xmlns:a="http://schemas.openxmlformats.org/drawingml/2006/main" noChangeAspect="1"/>
+            </wp:cNvGraphicFramePr>
+            <a:graphic xmlns:a="http://schemas.openxmlformats.org/drawingml/2006/main">
+              <a:graphicData uri="http://schemas.openxmlformats.org/drawingml/2006/picture">
+                <pic:pic xmlns:pic="http://schemas.openxmlformats.org/drawingml/2006/picture">
+                  <pic:nvPicPr>
+                    <pic:cNvPr id="1" name=""/>
+                    <pic:cNvPicPr/>
+                  </pic:nvPicPr>
+                  <pic:blipFill>
+                    <a:blip r:embed="rId28"/>
+                    <a:stretch>
+                      <a:fillRect/>
+                    </a:stretch>
+                  </pic:blipFill>
+                  <pic:spPr>
+                    <a:xfrm>
+                      <a:off x="0" y="0"/>
+                      <a:ext cx="5713095" cy="1165225"/>
+                    </a:xfrm>
+                    <a:prstGeom prst="rect">
+                      <a:avLst/>
+                    </a:prstGeom>
+                  </pic:spPr>
+                </pic:pic>
+              </a:graphicData>
+            </a:graphic>
+          </wp:inline>
+        </w:drawing>
       </w:r>
     </w:p>
     <w:p>
@@ -3025,6 +3491,43 @@
         </w:numPr>
       </w:pPr>
       <w:r>
+        <w:t xml:space="preserve">Setelah melakukan instansiasi object, apakah method di dalam class </w:t>
+      </w:r>
+      <w:r>
+        <w:rPr>
+          <w:b/>
+          <w:bCs/>
+        </w:rPr>
+        <w:t>Buku</w:t>
+      </w:r>
+      <w:r>
+        <w:t xml:space="preserve"> </w:t>
+      </w:r>
+      <w:r>
+        <w:t>harus diakses secara berurutan? Jelaskan alasannya!</w:t>
+      </w:r>
+    </w:p>
+    <w:p>
+      <w:pPr>
+        <w:pStyle w:val="ListParagraph"/>
+        <w:numPr>
+          <w:ilvl w:val="0"/>
+          <w:numId w:val="83"/>
+        </w:numPr>
+        <w:rPr>
+          <w:lang w:val="en-US"/>
+        </w:rPr>
+      </w:pPr>
+    </w:p>
+    <w:p>
+      <w:pPr>
+        <w:pStyle w:val="ListParagraph"/>
+        <w:numPr>
+          <w:ilvl w:val="0"/>
+          <w:numId w:val="23"/>
+        </w:numPr>
+      </w:pPr>
+      <w:r>
         <w:t>B</w:t>
       </w:r>
       <w:r>
@@ -3065,6 +3568,18 @@
       <w:r>
         <w:t>!</w:t>
       </w:r>
+    </w:p>
+    <w:p>
+      <w:pPr>
+        <w:pStyle w:val="ListParagraph"/>
+        <w:numPr>
+          <w:ilvl w:val="0"/>
+          <w:numId w:val="83"/>
+        </w:numPr>
+        <w:rPr>
+          <w:lang w:val="en-US"/>
+        </w:rPr>
+      </w:pPr>
     </w:p>
     <w:p>
       <w:pPr>
@@ -3369,7 +3884,6 @@
         <w:ind w:left="720"/>
       </w:pPr>
       <w:r>
-        <w:lastRenderedPageBreak/>
         <w:t xml:space="preserve">Method </w:t>
       </w:r>
       <w:r>
@@ -3492,6 +4006,7 @@
               <w:ind w:left="0" w:firstLine="170"/>
             </w:pPr>
             <w:r>
+              <w:lastRenderedPageBreak/>
               <w:t>harga: int</w:t>
             </w:r>
           </w:p>
@@ -3512,6 +4027,7 @@
               <w:ind w:left="0" w:firstLine="170"/>
             </w:pPr>
             <w:r>
+              <w:lastRenderedPageBreak/>
               <w:t>tampilInformasi(): void</w:t>
             </w:r>
           </w:p>
@@ -3914,11 +4430,7 @@
         <w:t xml:space="preserve">dragon </w:t>
       </w:r>
       <w:r>
-        <w:t xml:space="preserve">ke atas (koordinat y akan berkurang 1), sedangkan moveDown() untuk bergerak ke bawah (koordinat y akan bertambah </w:t>
-      </w:r>
-      <w:r>
-        <w:lastRenderedPageBreak/>
-        <w:t>1). Perlu diperhatikan bahwa koordinat y tidak boleh lebih kecil dari 0 atau lebih besar dari nilai height</w:t>
+        <w:t>ke atas (koordinat y akan berkurang 1), sedangkan moveDown() untuk bergerak ke bawah (koordinat y akan bertambah 1). Perlu diperhatikan bahwa koordinat y tidak boleh lebih kecil dari 0 atau lebih besar dari nilai height</w:t>
       </w:r>
       <w:bookmarkEnd w:id="1"/>
       <w:r>
@@ -3965,11 +4477,21 @@
         <w:t>menyentuh ujung area permainan.</w:t>
       </w:r>
     </w:p>
+    <w:p>
+      <w:pPr>
+        <w:pStyle w:val="ListParagraph"/>
+        <w:ind w:firstLine="0"/>
+        <w:rPr>
+          <w:b/>
+          <w:bCs/>
+        </w:rPr>
+      </w:pPr>
+    </w:p>
     <w:sectPr>
-      <w:headerReference w:type="default" r:id="rId22"/>
-      <w:footerReference w:type="default" r:id="rId23"/>
-      <w:headerReference w:type="first" r:id="rId24"/>
-      <w:footerReference w:type="first" r:id="rId25"/>
+      <w:headerReference w:type="default" r:id="rId29"/>
+      <w:footerReference w:type="default" r:id="rId30"/>
+      <w:headerReference w:type="first" r:id="rId31"/>
+      <w:footerReference w:type="first" r:id="rId32"/>
       <w:pgSz w:w="11906" w:h="16838" w:code="9"/>
       <w:pgMar w:top="1440" w:right="1440" w:bottom="1418" w:left="1469" w:header="720" w:footer="720" w:gutter="0"/>
       <w:pgNumType w:start="1"/>
@@ -4842,7 +5364,7 @@
             </wp:anchor>
           </w:drawing>
         </mc:Choice>
-        <mc:Fallback xmlns:oel="http://schemas.microsoft.com/office/2019/extlst" xmlns:w16sdtdh="http://schemas.microsoft.com/office/word/2020/wordml/sdtdatahash">
+        <mc:Fallback xmlns:w16sdtdh="http://schemas.microsoft.com/office/word/2020/wordml/sdtdatahash" xmlns:oel="http://schemas.microsoft.com/office/2019/extlst">
           <w:pict>
             <v:line w14:anchorId="3524481E" id="Straight Connector 6" o:spid="_x0000_s1026" style="position:absolute;z-index:251658240;visibility:visible;mso-wrap-style:square;mso-width-percent:0;mso-height-percent:0;mso-wrap-distance-left:9pt;mso-wrap-distance-top:0;mso-wrap-distance-right:9pt;mso-wrap-distance-bottom:0;mso-position-horizontal:absolute;mso-position-horizontal-relative:text;mso-position-vertical:absolute;mso-position-vertical-relative:text;mso-width-percent:0;mso-height-percent:0;mso-width-relative:page;mso-height-relative:page" from="0,30pt" to="454.5pt,31.5pt" o:gfxdata="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" strokecolor="black [3200]" strokeweight="2.5pt">
               <v:stroke joinstyle="miter"/>
@@ -5041,7 +5563,7 @@
             </wp:anchor>
           </w:drawing>
         </mc:Choice>
-        <mc:Fallback xmlns:oel="http://schemas.microsoft.com/office/2019/extlst" xmlns:w16sdtdh="http://schemas.microsoft.com/office/word/2020/wordml/sdtdatahash">
+        <mc:Fallback xmlns:w16sdtdh="http://schemas.microsoft.com/office/word/2020/wordml/sdtdatahash" xmlns:oel="http://schemas.microsoft.com/office/2019/extlst">
           <w:pict>
             <v:line w14:anchorId="3FBA1C69" id="Straight Connector 9" o:spid="_x0000_s1026" style="position:absolute;z-index:251665408;visibility:visible;mso-wrap-style:square;mso-width-percent:0;mso-height-percent:0;mso-wrap-distance-left:9pt;mso-wrap-distance-top:0;mso-wrap-distance-right:9pt;mso-wrap-distance-bottom:0;mso-position-horizontal:absolute;mso-position-horizontal-relative:text;mso-position-vertical:absolute;mso-position-vertical-relative:text;mso-width-percent:0;mso-height-percent:0;mso-width-relative:page;mso-height-relative:page" from="0,30pt" to="454.5pt,31.5pt" o:gfxdata="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" strokecolor="black [3200]" strokeweight="2.5pt">
               <v:stroke joinstyle="miter"/>
@@ -10141,13 +10663,13 @@
       <w:lvlText w:val=""/>
       <w:lvlJc w:val="left"/>
       <w:pPr>
-        <w:ind w:left="720" w:hanging="360"/>
+        <w:ind w:left="1068" w:hanging="360"/>
       </w:pPr>
       <w:rPr>
         <w:rFonts w:ascii="Wingdings" w:eastAsiaTheme="minorHAnsi" w:hAnsi="Wingdings" w:cstheme="minorBidi" w:hint="default"/>
       </w:rPr>
     </w:lvl>
-    <w:lvl w:ilvl="1" w:tplc="38090003" w:tentative="1">
+    <w:lvl w:ilvl="1" w:tplc="38090003">
       <w:start w:val="1"/>
       <w:numFmt w:val="bullet"/>
       <w:lvlText w:val="o"/>
@@ -15017,7 +15539,7 @@
 </file>
 
 <file path=customXml/itemProps2.xml><?xml version="1.0" encoding="utf-8"?>
-<ds:datastoreItem xmlns:ds="http://schemas.openxmlformats.org/officeDocument/2006/customXml" ds:itemID="{2B9AF4B9-1468-4911-83B3-8AD35ED4B0B9}">
+<ds:datastoreItem xmlns:ds="http://schemas.openxmlformats.org/officeDocument/2006/customXml" ds:itemID="{1E7CF890-ED36-4E5D-8C68-C3363A0A2531}">
   <ds:schemaRefs>
     <ds:schemaRef ds:uri="http://schemas.openxmlformats.org/officeDocument/2006/bibliography"/>
   </ds:schemaRefs>

</xml_diff>

<commit_message>
changes in changes in practicum exercises 1 and 2
</commit_message>
<xml_diff>
--- a/jobsheet2/Jobsheet 2 - Object.docx
+++ b/jobsheet2/Jobsheet 2 - Object.docx
@@ -265,7 +265,6 @@
           <w:szCs w:val="22"/>
         </w:rPr>
       </w:pPr>
-      <w:proofErr w:type="gramStart"/>
       <w:r>
         <w:rPr>
           <w:sz w:val="22"/>
@@ -280,7 +279,6 @@
         </w:rPr>
         <w:tab/>
       </w:r>
-      <w:proofErr w:type="gramEnd"/>
       <w:r>
         <w:rPr>
           <w:sz w:val="22"/>
@@ -359,21 +357,12 @@
           <w:szCs w:val="22"/>
         </w:rPr>
       </w:pPr>
-      <w:proofErr w:type="spellStart"/>
       <w:r>
         <w:rPr>
           <w:sz w:val="22"/>
           <w:szCs w:val="22"/>
         </w:rPr>
-        <w:t>Github</w:t>
-      </w:r>
-      <w:proofErr w:type="spellEnd"/>
-      <w:r>
-        <w:rPr>
-          <w:sz w:val="22"/>
-          <w:szCs w:val="22"/>
-        </w:rPr>
-        <w:t xml:space="preserve"> Link   </w:t>
+        <w:t xml:space="preserve">Github Link   </w:t>
       </w:r>
       <w:r>
         <w:rPr>
@@ -1060,6 +1049,9 @@
         <w:ind w:left="360" w:firstLine="0"/>
       </w:pPr>
       <w:r>
+        <w:rPr>
+          <w:noProof/>
+        </w:rPr>
         <w:lastRenderedPageBreak/>
         <w:drawing>
           <wp:inline distT="0" distB="0" distL="0" distR="0" wp14:anchorId="1EC29E70" wp14:editId="2B44F892">
@@ -1098,6 +1090,9 @@
         </w:drawing>
       </w:r>
       <w:r>
+        <w:rPr>
+          <w:noProof/>
+        </w:rPr>
         <w:drawing>
           <wp:inline distT="0" distB="0" distL="0" distR="0" wp14:anchorId="034B2FB0" wp14:editId="76711FE4">
             <wp:extent cx="4905375" cy="4981575"/>
@@ -1468,27 +1463,11 @@
           <w:lang w:val="en-US"/>
         </w:rPr>
       </w:pPr>
-      <w:proofErr w:type="spellStart"/>
-      <w:proofErr w:type="gramStart"/>
       <w:r>
         <w:rPr>
           <w:lang w:val="en-US"/>
         </w:rPr>
-        <w:t>showInformation</w:t>
-      </w:r>
-      <w:proofErr w:type="spellEnd"/>
-      <w:r>
-        <w:rPr>
-          <w:lang w:val="en-US"/>
-        </w:rPr>
-        <w:t>(</w:t>
-      </w:r>
-      <w:proofErr w:type="gramEnd"/>
-      <w:r>
-        <w:rPr>
-          <w:lang w:val="en-US"/>
-        </w:rPr>
-        <w:t>): void</w:t>
+        <w:t>showInformation(): void</w:t>
       </w:r>
     </w:p>
     <w:p>
@@ -1503,19 +1482,11 @@
           <w:lang w:val="en-US"/>
         </w:rPr>
       </w:pPr>
-      <w:proofErr w:type="gramStart"/>
       <w:r>
         <w:rPr>
           <w:lang w:val="en-US"/>
         </w:rPr>
-        <w:t>sold(</w:t>
-      </w:r>
-      <w:proofErr w:type="gramEnd"/>
-      <w:r>
-        <w:rPr>
-          <w:lang w:val="en-US"/>
-        </w:rPr>
-        <w:t>int amount)</w:t>
+        <w:t>sold(int amount)</w:t>
       </w:r>
       <w:r>
         <w:rPr>
@@ -1542,19 +1513,11 @@
           <w:lang w:val="en-US"/>
         </w:rPr>
       </w:pPr>
-      <w:proofErr w:type="gramStart"/>
       <w:r>
         <w:rPr>
           <w:lang w:val="en-US"/>
         </w:rPr>
-        <w:t>restock(</w:t>
-      </w:r>
-      <w:proofErr w:type="gramEnd"/>
-      <w:r>
-        <w:rPr>
-          <w:lang w:val="en-US"/>
-        </w:rPr>
-        <w:t>int amount)</w:t>
+        <w:t>restock(int amount)</w:t>
       </w:r>
       <w:r>
         <w:rPr>
@@ -1581,41 +1544,11 @@
           <w:lang w:val="en-US"/>
         </w:rPr>
       </w:pPr>
-      <w:proofErr w:type="spellStart"/>
-      <w:proofErr w:type="gramStart"/>
       <w:r>
         <w:rPr>
           <w:lang w:val="en-US"/>
         </w:rPr>
-        <w:t>priceChange</w:t>
-      </w:r>
-      <w:proofErr w:type="spellEnd"/>
-      <w:r>
-        <w:rPr>
-          <w:lang w:val="en-US"/>
-        </w:rPr>
-        <w:t>(</w:t>
-      </w:r>
-      <w:proofErr w:type="gramEnd"/>
-      <w:r>
-        <w:rPr>
-          <w:lang w:val="en-US"/>
-        </w:rPr>
-        <w:t xml:space="preserve">int </w:t>
-      </w:r>
-      <w:proofErr w:type="spellStart"/>
-      <w:r>
-        <w:rPr>
-          <w:lang w:val="en-US"/>
-        </w:rPr>
-        <w:t>prc</w:t>
-      </w:r>
-      <w:proofErr w:type="spellEnd"/>
-      <w:r>
-        <w:rPr>
-          <w:lang w:val="en-US"/>
-        </w:rPr>
-        <w:t>)</w:t>
+        <w:t>priceChange(int prc)</w:t>
       </w:r>
       <w:r>
         <w:rPr>
@@ -2132,6 +2065,9 @@
         <w:ind w:left="360" w:firstLine="0"/>
       </w:pPr>
       <w:r>
+        <w:rPr>
+          <w:noProof/>
+        </w:rPr>
         <w:drawing>
           <wp:inline distT="0" distB="0" distL="0" distR="0" wp14:anchorId="2B09EA05" wp14:editId="3663900B">
             <wp:extent cx="5419725" cy="1704975"/>
@@ -2169,6 +2105,9 @@
         </w:drawing>
       </w:r>
       <w:r>
+        <w:rPr>
+          <w:noProof/>
+        </w:rPr>
         <w:drawing>
           <wp:inline distT="0" distB="0" distL="0" distR="0" wp14:anchorId="0179B52C" wp14:editId="3528147A">
             <wp:extent cx="3705225" cy="2705100"/>
@@ -2521,6 +2460,9 @@
         </w:rPr>
       </w:pPr>
       <w:r>
+        <w:rPr>
+          <w:noProof/>
+        </w:rPr>
         <w:drawing>
           <wp:inline distT="0" distB="0" distL="0" distR="0" wp14:anchorId="6993A8F8" wp14:editId="60C62FAC">
             <wp:extent cx="1714500" cy="657225"/>
@@ -2592,27 +2534,11 @@
           <w:lang w:val="en-US"/>
         </w:rPr>
       </w:pPr>
-      <w:proofErr w:type="spellStart"/>
-      <w:proofErr w:type="gramStart"/>
       <w:r>
         <w:rPr>
           <w:lang w:val="en-US"/>
         </w:rPr>
-        <w:t>showInformation</w:t>
-      </w:r>
-      <w:proofErr w:type="spellEnd"/>
-      <w:r>
-        <w:rPr>
-          <w:lang w:val="en-US"/>
-        </w:rPr>
-        <w:t>(</w:t>
-      </w:r>
-      <w:proofErr w:type="gramEnd"/>
-      <w:r>
-        <w:rPr>
-          <w:lang w:val="en-US"/>
-        </w:rPr>
-        <w:t>) includes references to attributes that can be changed by other methods or outside the method itself, changes in attribute values between two invocations may cause differences in output results.</w:t>
+        <w:t>showInformation() includes references to attributes that can be changed by other methods or outside the method itself, changes in attribute values between two invocations may cause differences in output results.</w:t>
       </w:r>
     </w:p>
     <w:p>
@@ -2997,7 +2923,7 @@
               </wp:anchor>
             </w:drawing>
           </mc:Choice>
-          <mc:Fallback xmlns:w16sdtdh="http://schemas.microsoft.com/office/word/2020/wordml/sdtdatahash" xmlns:oel="http://schemas.microsoft.com/office/2019/extlst">
+          <mc:Fallback xmlns:oel="http://schemas.microsoft.com/office/2019/extlst" xmlns:w16sdtdh="http://schemas.microsoft.com/office/word/2020/wordml/sdtdatahash">
             <w:pict>
               <v:rect w14:anchorId="6DC02EAB" id="Rectangle 1" o:spid="_x0000_s1026" style="position:absolute;margin-left:13.55pt;margin-top:142.45pt;width:455.25pt;height:43.5pt;z-index:251659264;visibility:visible;mso-wrap-style:square;mso-wrap-distance-left:9pt;mso-wrap-distance-top:0;mso-wrap-distance-right:9pt;mso-wrap-distance-bottom:0;mso-position-horizontal:absolute;mso-position-horizontal-relative:text;mso-position-vertical:absolute;mso-position-vertical-relative:text;v-text-anchor:middle" o:gfxdata="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" filled="f" strokecolor="#c00000" strokeweight="1pt">
                 <v:stroke dashstyle="dash" joinstyle="round"/>
@@ -3065,6 +2991,9 @@
         <w:ind w:left="360" w:firstLine="0"/>
       </w:pPr>
       <w:r>
+        <w:rPr>
+          <w:noProof/>
+        </w:rPr>
         <w:lastRenderedPageBreak/>
         <w:drawing>
           <wp:inline distT="0" distB="0" distL="0" distR="0" wp14:anchorId="6CA4CDCB" wp14:editId="0977D751">
@@ -3338,7 +3267,6 @@
       <w:r>
         <w:t xml:space="preserve"> </w:t>
       </w:r>
-      <w:bookmarkStart w:id="13" w:name="_GoBack"/>
       <w:r>
         <w:t>A</w:t>
       </w:r>
@@ -3352,7 +3280,6 @@
         <w:t xml:space="preserve">? </w:t>
       </w:r>
     </w:p>
-    <w:bookmarkEnd w:id="13"/>
     <w:p>
       <w:pPr>
         <w:pStyle w:val="ListParagraph"/>
@@ -3442,9 +3369,30 @@
     <w:p>
       <w:pPr>
         <w:pStyle w:val="ListParagraph"/>
+        <w:numPr>
+          <w:ilvl w:val="0"/>
+          <w:numId w:val="83"/>
+        </w:numPr>
+        <w:rPr>
+          <w:lang w:val="en-US"/>
+        </w:rPr>
+      </w:pPr>
+      <w:r>
+        <w:rPr>
+          <w:lang w:val="en-US"/>
+        </w:rPr>
+        <w:t>the result will be an error because bk2 is undefined, because the constructor in book06 corresponds to bookMain06 in bk2.</w:t>
+      </w:r>
+    </w:p>
+    <w:p>
+      <w:pPr>
+        <w:pStyle w:val="ListParagraph"/>
         <w:ind w:firstLine="0"/>
       </w:pPr>
       <w:r>
+        <w:rPr>
+          <w:noProof/>
+        </w:rPr>
         <w:drawing>
           <wp:inline distT="0" distB="0" distL="0" distR="0" wp14:anchorId="73D78946" wp14:editId="75348C4C">
             <wp:extent cx="5713095" cy="1165225"/>
@@ -3518,6 +3466,12 @@
           <w:lang w:val="en-US"/>
         </w:rPr>
       </w:pPr>
+      <w:r>
+        <w:rPr>
+          <w:lang w:val="en-US"/>
+        </w:rPr>
+        <w:t>No, because the methods in the Book class don't have to be accessed sequentially after instantiating the object. Objects can call methods in the Book class in any order they want, as long as they have the right to do so.</w:t>
+      </w:r>
     </w:p>
     <w:p>
       <w:pPr>
@@ -3572,14 +3526,91 @@
     <w:p>
       <w:pPr>
         <w:pStyle w:val="ListParagraph"/>
-        <w:numPr>
-          <w:ilvl w:val="0"/>
-          <w:numId w:val="83"/>
-        </w:numPr>
-        <w:rPr>
-          <w:lang w:val="en-US"/>
-        </w:rPr>
-      </w:pPr>
+        <w:ind w:firstLine="0"/>
+      </w:pPr>
+      <w:r>
+        <w:drawing>
+          <wp:inline distT="0" distB="0" distL="0" distR="0" wp14:anchorId="6C5BB6F9" wp14:editId="2C569532">
+            <wp:extent cx="5713095" cy="1177290"/>
+            <wp:effectExtent l="0" t="0" r="1905" b="3810"/>
+            <wp:docPr id="2" name="Picture 2"/>
+            <wp:cNvGraphicFramePr>
+              <a:graphicFrameLocks xmlns:a="http://schemas.openxmlformats.org/drawingml/2006/main" noChangeAspect="1"/>
+            </wp:cNvGraphicFramePr>
+            <a:graphic xmlns:a="http://schemas.openxmlformats.org/drawingml/2006/main">
+              <a:graphicData uri="http://schemas.openxmlformats.org/drawingml/2006/picture">
+                <pic:pic xmlns:pic="http://schemas.openxmlformats.org/drawingml/2006/picture">
+                  <pic:nvPicPr>
+                    <pic:cNvPr id="1" name=""/>
+                    <pic:cNvPicPr/>
+                  </pic:nvPicPr>
+                  <pic:blipFill>
+                    <a:blip r:embed="rId29"/>
+                    <a:stretch>
+                      <a:fillRect/>
+                    </a:stretch>
+                  </pic:blipFill>
+                  <pic:spPr>
+                    <a:xfrm>
+                      <a:off x="0" y="0"/>
+                      <a:ext cx="5713095" cy="1177290"/>
+                    </a:xfrm>
+                    <a:prstGeom prst="rect">
+                      <a:avLst/>
+                    </a:prstGeom>
+                  </pic:spPr>
+                </pic:pic>
+              </a:graphicData>
+            </a:graphic>
+          </wp:inline>
+        </w:drawing>
+      </w:r>
+      <w:r>
+        <w:rPr>
+          <w:noProof/>
+        </w:rPr>
+        <w:t xml:space="preserve"> </w:t>
+      </w:r>
+      <w:r>
+        <w:rPr>
+          <w:noProof/>
+        </w:rPr>
+        <w:drawing>
+          <wp:inline distT="0" distB="0" distL="0" distR="0" wp14:anchorId="395A2555" wp14:editId="525703D2">
+            <wp:extent cx="5343525" cy="1133475"/>
+            <wp:effectExtent l="0" t="0" r="9525" b="9525"/>
+            <wp:docPr id="3" name="Picture 3"/>
+            <wp:cNvGraphicFramePr>
+              <a:graphicFrameLocks xmlns:a="http://schemas.openxmlformats.org/drawingml/2006/main" noChangeAspect="1"/>
+            </wp:cNvGraphicFramePr>
+            <a:graphic xmlns:a="http://schemas.openxmlformats.org/drawingml/2006/main">
+              <a:graphicData uri="http://schemas.openxmlformats.org/drawingml/2006/picture">
+                <pic:pic xmlns:pic="http://schemas.openxmlformats.org/drawingml/2006/picture">
+                  <pic:nvPicPr>
+                    <pic:cNvPr id="1" name=""/>
+                    <pic:cNvPicPr/>
+                  </pic:nvPicPr>
+                  <pic:blipFill>
+                    <a:blip r:embed="rId30"/>
+                    <a:stretch>
+                      <a:fillRect/>
+                    </a:stretch>
+                  </pic:blipFill>
+                  <pic:spPr>
+                    <a:xfrm>
+                      <a:off x="0" y="0"/>
+                      <a:ext cx="5343525" cy="1133475"/>
+                    </a:xfrm>
+                    <a:prstGeom prst="rect">
+                      <a:avLst/>
+                    </a:prstGeom>
+                  </pic:spPr>
+                </pic:pic>
+              </a:graphicData>
+            </a:graphic>
+          </wp:inline>
+        </w:drawing>
+      </w:r>
     </w:p>
     <w:p>
       <w:pPr>
@@ -3724,6 +3755,7 @@
         <w:ind w:left="720"/>
       </w:pPr>
       <w:r>
+        <w:lastRenderedPageBreak/>
         <w:t xml:space="preserve">Method </w:t>
       </w:r>
       <w:r>
@@ -4006,7 +4038,6 @@
               <w:ind w:left="0" w:firstLine="170"/>
             </w:pPr>
             <w:r>
-              <w:lastRenderedPageBreak/>
               <w:t>harga: int</w:t>
             </w:r>
           </w:p>
@@ -4027,7 +4058,6 @@
               <w:ind w:left="0" w:firstLine="170"/>
             </w:pPr>
             <w:r>
-              <w:lastRenderedPageBreak/>
               <w:t>tampilInformasi(): void</w:t>
             </w:r>
           </w:p>
@@ -4123,6 +4153,84 @@
     <w:p>
       <w:pPr>
         <w:pStyle w:val="ListParagraph"/>
+        <w:ind w:left="360" w:firstLine="0"/>
+        <w:rPr>
+          <w:b/>
+          <w:bCs/>
+          <w:lang w:val="en-US"/>
+        </w:rPr>
+      </w:pPr>
+      <w:r>
+        <w:rPr>
+          <w:b/>
+          <w:bCs/>
+          <w:lang w:val="en-US"/>
+        </w:rPr>
+        <w:t xml:space="preserve">ANSWER: </w:t>
+      </w:r>
+    </w:p>
+    <w:p>
+      <w:pPr>
+        <w:pStyle w:val="ListParagraph"/>
+        <w:ind w:left="360" w:firstLine="0"/>
+        <w:rPr>
+          <w:b/>
+          <w:bCs/>
+          <w:lang w:val="en-US"/>
+        </w:rPr>
+      </w:pPr>
+      <w:r>
+        <w:rPr>
+          <w:noProof/>
+        </w:rPr>
+        <w:drawing>
+          <wp:inline distT="0" distB="0" distL="0" distR="0" wp14:anchorId="6D200811" wp14:editId="00E26FE3">
+            <wp:extent cx="3381375" cy="2971800"/>
+            <wp:effectExtent l="0" t="0" r="9525" b="0"/>
+            <wp:docPr id="22" name="Picture 22"/>
+            <wp:cNvGraphicFramePr>
+              <a:graphicFrameLocks xmlns:a="http://schemas.openxmlformats.org/drawingml/2006/main" noChangeAspect="1"/>
+            </wp:cNvGraphicFramePr>
+            <a:graphic xmlns:a="http://schemas.openxmlformats.org/drawingml/2006/main">
+              <a:graphicData uri="http://schemas.openxmlformats.org/drawingml/2006/picture">
+                <pic:pic xmlns:pic="http://schemas.openxmlformats.org/drawingml/2006/picture">
+                  <pic:nvPicPr>
+                    <pic:cNvPr id="1" name=""/>
+                    <pic:cNvPicPr/>
+                  </pic:nvPicPr>
+                  <pic:blipFill>
+                    <a:blip r:embed="rId31"/>
+                    <a:stretch>
+                      <a:fillRect/>
+                    </a:stretch>
+                  </pic:blipFill>
+                  <pic:spPr>
+                    <a:xfrm>
+                      <a:off x="0" y="0"/>
+                      <a:ext cx="3381375" cy="2971800"/>
+                    </a:xfrm>
+                    <a:prstGeom prst="rect">
+                      <a:avLst/>
+                    </a:prstGeom>
+                  </pic:spPr>
+                </pic:pic>
+              </a:graphicData>
+            </a:graphic>
+          </wp:inline>
+        </w:drawing>
+      </w:r>
+      <w:bookmarkStart w:id="13" w:name="_GoBack"/>
+      <w:bookmarkEnd w:id="13"/>
+    </w:p>
+    <w:p>
+      <w:pPr>
+        <w:pStyle w:val="ListParagraph"/>
+        <w:ind w:left="360" w:firstLine="0"/>
+      </w:pPr>
+    </w:p>
+    <w:p>
+      <w:pPr>
+        <w:pStyle w:val="ListParagraph"/>
         <w:numPr>
           <w:ilvl w:val="0"/>
           <w:numId w:val="5"/>
@@ -4179,6 +4287,7 @@
               <w:ind w:left="0" w:firstLine="100"/>
             </w:pPr>
             <w:r>
+              <w:lastRenderedPageBreak/>
               <w:t>x: int</w:t>
             </w:r>
           </w:p>
@@ -4479,19 +4588,187 @@
     </w:p>
     <w:p>
       <w:pPr>
-        <w:pStyle w:val="ListParagraph"/>
-        <w:ind w:firstLine="0"/>
+        <w:ind w:left="360" w:firstLine="0"/>
         <w:rPr>
           <w:b/>
           <w:bCs/>
         </w:rPr>
       </w:pPr>
     </w:p>
+    <w:p>
+      <w:pPr>
+        <w:ind w:left="360" w:firstLine="0"/>
+        <w:rPr>
+          <w:b/>
+          <w:bCs/>
+          <w:lang w:val="en-US"/>
+        </w:rPr>
+      </w:pPr>
+      <w:r>
+        <w:rPr>
+          <w:b/>
+          <w:bCs/>
+          <w:lang w:val="en-US"/>
+        </w:rPr>
+        <w:t>ANSWER</w:t>
+      </w:r>
+      <w:r>
+        <w:rPr>
+          <w:b/>
+          <w:bCs/>
+          <w:lang w:val="en-US"/>
+        </w:rPr>
+        <w:t>:</w:t>
+      </w:r>
+      <w:r>
+        <w:rPr>
+          <w:noProof/>
+        </w:rPr>
+        <w:t xml:space="preserve"> </w:t>
+      </w:r>
+      <w:r>
+        <w:rPr>
+          <w:noProof/>
+        </w:rPr>
+        <w:drawing>
+          <wp:inline distT="0" distB="0" distL="0" distR="0" wp14:anchorId="46A4008A" wp14:editId="1CB57E9C">
+            <wp:extent cx="5286375" cy="723900"/>
+            <wp:effectExtent l="0" t="0" r="9525" b="0"/>
+            <wp:docPr id="19" name="Picture 19"/>
+            <wp:cNvGraphicFramePr>
+              <a:graphicFrameLocks xmlns:a="http://schemas.openxmlformats.org/drawingml/2006/main" noChangeAspect="1"/>
+            </wp:cNvGraphicFramePr>
+            <a:graphic xmlns:a="http://schemas.openxmlformats.org/drawingml/2006/main">
+              <a:graphicData uri="http://schemas.openxmlformats.org/drawingml/2006/picture">
+                <pic:pic xmlns:pic="http://schemas.openxmlformats.org/drawingml/2006/picture">
+                  <pic:nvPicPr>
+                    <pic:cNvPr id="1" name=""/>
+                    <pic:cNvPicPr/>
+                  </pic:nvPicPr>
+                  <pic:blipFill>
+                    <a:blip r:embed="rId32"/>
+                    <a:stretch>
+                      <a:fillRect/>
+                    </a:stretch>
+                  </pic:blipFill>
+                  <pic:spPr>
+                    <a:xfrm>
+                      <a:off x="0" y="0"/>
+                      <a:ext cx="5286375" cy="723900"/>
+                    </a:xfrm>
+                    <a:prstGeom prst="rect">
+                      <a:avLst/>
+                    </a:prstGeom>
+                  </pic:spPr>
+                </pic:pic>
+              </a:graphicData>
+            </a:graphic>
+          </wp:inline>
+        </w:drawing>
+      </w:r>
+    </w:p>
+    <w:p>
+      <w:pPr>
+        <w:ind w:left="360" w:firstLine="0"/>
+        <w:rPr>
+          <w:b/>
+          <w:bCs/>
+          <w:lang w:val="en-US"/>
+        </w:rPr>
+      </w:pPr>
+      <w:r>
+        <w:rPr>
+          <w:noProof/>
+        </w:rPr>
+        <w:lastRenderedPageBreak/>
+        <w:drawing>
+          <wp:inline distT="0" distB="0" distL="0" distR="0" wp14:anchorId="0116B887" wp14:editId="0679CBD2">
+            <wp:extent cx="4162425" cy="3688940"/>
+            <wp:effectExtent l="0" t="0" r="0" b="6985"/>
+            <wp:docPr id="20" name="Picture 20"/>
+            <wp:cNvGraphicFramePr>
+              <a:graphicFrameLocks xmlns:a="http://schemas.openxmlformats.org/drawingml/2006/main" noChangeAspect="1"/>
+            </wp:cNvGraphicFramePr>
+            <a:graphic xmlns:a="http://schemas.openxmlformats.org/drawingml/2006/main">
+              <a:graphicData uri="http://schemas.openxmlformats.org/drawingml/2006/picture">
+                <pic:pic xmlns:pic="http://schemas.openxmlformats.org/drawingml/2006/picture">
+                  <pic:nvPicPr>
+                    <pic:cNvPr id="1" name=""/>
+                    <pic:cNvPicPr/>
+                  </pic:nvPicPr>
+                  <pic:blipFill>
+                    <a:blip r:embed="rId33"/>
+                    <a:stretch>
+                      <a:fillRect/>
+                    </a:stretch>
+                  </pic:blipFill>
+                  <pic:spPr>
+                    <a:xfrm>
+                      <a:off x="0" y="0"/>
+                      <a:ext cx="4163095" cy="3689534"/>
+                    </a:xfrm>
+                    <a:prstGeom prst="rect">
+                      <a:avLst/>
+                    </a:prstGeom>
+                  </pic:spPr>
+                </pic:pic>
+              </a:graphicData>
+            </a:graphic>
+          </wp:inline>
+        </w:drawing>
+      </w:r>
+      <w:r>
+        <w:rPr>
+          <w:noProof/>
+        </w:rPr>
+        <w:t xml:space="preserve"> </w:t>
+      </w:r>
+      <w:r>
+        <w:rPr>
+          <w:noProof/>
+        </w:rPr>
+        <w:drawing>
+          <wp:inline distT="0" distB="0" distL="0" distR="0" wp14:anchorId="18DEE54E" wp14:editId="1970BF3A">
+            <wp:extent cx="4152900" cy="4899489"/>
+            <wp:effectExtent l="0" t="0" r="0" b="0"/>
+            <wp:docPr id="21" name="Picture 21"/>
+            <wp:cNvGraphicFramePr>
+              <a:graphicFrameLocks xmlns:a="http://schemas.openxmlformats.org/drawingml/2006/main" noChangeAspect="1"/>
+            </wp:cNvGraphicFramePr>
+            <a:graphic xmlns:a="http://schemas.openxmlformats.org/drawingml/2006/main">
+              <a:graphicData uri="http://schemas.openxmlformats.org/drawingml/2006/picture">
+                <pic:pic xmlns:pic="http://schemas.openxmlformats.org/drawingml/2006/picture">
+                  <pic:nvPicPr>
+                    <pic:cNvPr id="1" name=""/>
+                    <pic:cNvPicPr/>
+                  </pic:nvPicPr>
+                  <pic:blipFill>
+                    <a:blip r:embed="rId34"/>
+                    <a:stretch>
+                      <a:fillRect/>
+                    </a:stretch>
+                  </pic:blipFill>
+                  <pic:spPr>
+                    <a:xfrm>
+                      <a:off x="0" y="0"/>
+                      <a:ext cx="4162630" cy="4910968"/>
+                    </a:xfrm>
+                    <a:prstGeom prst="rect">
+                      <a:avLst/>
+                    </a:prstGeom>
+                  </pic:spPr>
+                </pic:pic>
+              </a:graphicData>
+            </a:graphic>
+          </wp:inline>
+        </w:drawing>
+      </w:r>
+    </w:p>
     <w:sectPr>
-      <w:headerReference w:type="default" r:id="rId29"/>
-      <w:footerReference w:type="default" r:id="rId30"/>
-      <w:headerReference w:type="first" r:id="rId31"/>
-      <w:footerReference w:type="first" r:id="rId32"/>
+      <w:headerReference w:type="default" r:id="rId35"/>
+      <w:footerReference w:type="default" r:id="rId36"/>
+      <w:headerReference w:type="first" r:id="rId37"/>
+      <w:footerReference w:type="first" r:id="rId38"/>
       <w:pgSz w:w="11906" w:h="16838" w:code="9"/>
       <w:pgMar w:top="1440" w:right="1440" w:bottom="1418" w:left="1469" w:header="720" w:footer="720" w:gutter="0"/>
       <w:pgNumType w:start="1"/>
@@ -5364,7 +5641,7 @@
             </wp:anchor>
           </w:drawing>
         </mc:Choice>
-        <mc:Fallback xmlns:w16sdtdh="http://schemas.microsoft.com/office/word/2020/wordml/sdtdatahash" xmlns:oel="http://schemas.microsoft.com/office/2019/extlst">
+        <mc:Fallback xmlns:oel="http://schemas.microsoft.com/office/2019/extlst" xmlns:w16sdtdh="http://schemas.microsoft.com/office/word/2020/wordml/sdtdatahash">
           <w:pict>
             <v:line w14:anchorId="3524481E" id="Straight Connector 6" o:spid="_x0000_s1026" style="position:absolute;z-index:251658240;visibility:visible;mso-wrap-style:square;mso-width-percent:0;mso-height-percent:0;mso-wrap-distance-left:9pt;mso-wrap-distance-top:0;mso-wrap-distance-right:9pt;mso-wrap-distance-bottom:0;mso-position-horizontal:absolute;mso-position-horizontal-relative:text;mso-position-vertical:absolute;mso-position-vertical-relative:text;mso-width-percent:0;mso-height-percent:0;mso-width-relative:page;mso-height-relative:page" from="0,30pt" to="454.5pt,31.5pt" o:gfxdata="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" strokecolor="black [3200]" strokeweight="2.5pt">
               <v:stroke joinstyle="miter"/>
@@ -5563,7 +5840,7 @@
             </wp:anchor>
           </w:drawing>
         </mc:Choice>
-        <mc:Fallback xmlns:w16sdtdh="http://schemas.microsoft.com/office/word/2020/wordml/sdtdatahash" xmlns:oel="http://schemas.microsoft.com/office/2019/extlst">
+        <mc:Fallback xmlns:oel="http://schemas.microsoft.com/office/2019/extlst" xmlns:w16sdtdh="http://schemas.microsoft.com/office/word/2020/wordml/sdtdatahash">
           <w:pict>
             <v:line w14:anchorId="3FBA1C69" id="Straight Connector 9" o:spid="_x0000_s1026" style="position:absolute;z-index:251665408;visibility:visible;mso-wrap-style:square;mso-width-percent:0;mso-height-percent:0;mso-wrap-distance-left:9pt;mso-wrap-distance-top:0;mso-wrap-distance-right:9pt;mso-wrap-distance-bottom:0;mso-position-horizontal:absolute;mso-position-horizontal-relative:text;mso-position-vertical:absolute;mso-position-vertical-relative:text;mso-width-percent:0;mso-height-percent:0;mso-width-relative:page;mso-height-relative:page" from="0,30pt" to="454.5pt,31.5pt" o:gfxdata="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" strokecolor="black [3200]" strokeweight="2.5pt">
               <v:stroke joinstyle="miter"/>
@@ -15539,7 +15816,7 @@
 </file>
 
 <file path=customXml/itemProps2.xml><?xml version="1.0" encoding="utf-8"?>
-<ds:datastoreItem xmlns:ds="http://schemas.openxmlformats.org/officeDocument/2006/customXml" ds:itemID="{1E7CF890-ED36-4E5D-8C68-C3363A0A2531}">
+<ds:datastoreItem xmlns:ds="http://schemas.openxmlformats.org/officeDocument/2006/customXml" ds:itemID="{2336122D-FBD6-4AEA-B6A6-4CC440304F59}">
   <ds:schemaRefs>
     <ds:schemaRef ds:uri="http://schemas.openxmlformats.org/officeDocument/2006/bibliography"/>
   </ds:schemaRefs>

</xml_diff>